<commit_message>
Data sheet update, readme.me, and tried to benchmark against software implementation
Large software overhead for the hardware implementation - might try using DMA and make a version of the accelerator that can itself fetch memory to fill the block buffer before and in between hashes.
</commit_message>
<xml_diff>
--- a/AXI-SHA256-Datasheet.docx
+++ b/AXI-SHA256-Datasheet.docx
@@ -5531,27 +5531,7 @@
                 <w:szCs w:val="20"/>
                 <w:vertAlign w:val="superscript"/>
               </w:rPr>
-              <w:t>(</w:t>
-            </w:r>
-            <w:r>
-              <w:rPr>
-                <w:rFonts w:cs="Arial"/>
-                <w:b/>
-                <w:bCs/>
-                <w:szCs w:val="20"/>
-                <w:vertAlign w:val="superscript"/>
-              </w:rPr>
-              <w:t>3</w:t>
-            </w:r>
-            <w:r>
-              <w:rPr>
-                <w:rFonts w:cs="Arial"/>
-                <w:b/>
-                <w:bCs/>
-                <w:szCs w:val="20"/>
-                <w:vertAlign w:val="superscript"/>
-              </w:rPr>
-              <w:t>)</w:t>
+              <w:t>(3)</w:t>
             </w:r>
           </w:p>
         </w:tc>
@@ -8982,7 +8962,13 @@
         </w:numPr>
       </w:pPr>
       <w:r>
-        <w:t>Load message size (MSG_SIZE) into SHA256_MSG_SIZE_L and SHA256_MSG_SIZE_H registers</w:t>
+        <w:t xml:space="preserve">Load message size (MSG_SIZE) into </w:t>
+      </w:r>
+      <w:r>
+        <w:t xml:space="preserve">the </w:t>
+      </w:r>
+      <w:r>
+        <w:t>SHA256_MSG_SIZE_L and SHA256_MSG_SIZE_H registers</w:t>
       </w:r>
     </w:p>
     <w:p>
@@ -9147,7 +9133,13 @@
         <w:t>(SHA256_MSG_SIZE_L, SHA256_MSG_SIZE_H, and SHA256_MSG0 through SHA256_MSG15).</w:t>
       </w:r>
       <w:r>
-        <w:t xml:space="preserve"> At timestamp = 3, the UPDATE control bit is set and acknowledged on the following clock when the BUSY status bit transitions from low to high. Between timestamps 5 and 6, the hash is being computed, were on timestamp 6, BUSY goes low and the BLOCK_DONE status bit goes high. </w:t>
+        <w:t xml:space="preserve"> At timestamp = 3, the UPDATE control bit is set and acknowledged on the following clock when the BUSY status bit transitions from low to high. Between timestamps 5 and 6, the hash is being computed, w</w:t>
+      </w:r>
+      <w:r>
+        <w:t>h</w:t>
+      </w:r>
+      <w:r>
+        <w:t xml:space="preserve">ere on timestamp 6, BUSY goes low and the BLOCK_DONE status bit goes high. </w:t>
       </w:r>
       <w:r>
         <w:t>The BLOCK_DONE bit is acknowledged on timestamp 8, and t</w:t>
@@ -9278,7 +9270,13 @@
         <w:t>on</w:t>
       </w:r>
       <w:r>
-        <w:t xml:space="preserve">to a second message block. If software padding is used, then it is up to the software to correctly pad the message and manually update the overflowed block. </w:t>
+        <w:t>to a second message block</w:t>
+      </w:r>
+      <w:r>
+        <w:t xml:space="preserve"> and the done bits will reflect after the hash of the overflow block is complete</w:t>
+      </w:r>
+      <w:r>
+        <w:t xml:space="preserve">. If software padding is used, then it is up to the software to correctly pad the message and manually update the overflowed block. </w:t>
       </w:r>
     </w:p>
     <w:p>
@@ -9407,6 +9405,9 @@
       </w:r>
       <w:r>
         <w:t xml:space="preserve"> to allow for the software drivers to copy the results before or after acknowledging the HASH_DONE bit, but before the start of the next hash.</w:t>
+      </w:r>
+      <w:r>
+        <w:t xml:space="preserve"> The HASH_DONE bit is not used and will always read ‘0’ if a hardware padder is not used.</w:t>
       </w:r>
     </w:p>
     <w:p>
@@ -9840,7 +9841,74 @@
       </w:pPr>
       <w:r>
         <w:tab/>
-        <w:t>In the SHA256 specification, the message words are big endian while the bit-field for the message size is little endian. When performing software padding, it will be required that the endianness of message size field regardless of the configured accelerator endianness.</w:t>
+        <w:t xml:space="preserve">In the SHA256 specification, the message words are big endian while the bit-field for the message size is little endian. When performing software padding, it will be required that the endianness of </w:t>
+      </w:r>
+      <w:r>
+        <w:t xml:space="preserve">the </w:t>
+      </w:r>
+      <w:r>
+        <w:t>message size field</w:t>
+      </w:r>
+      <w:r>
+        <w:t>,</w:t>
+      </w:r>
+      <w:r>
+        <w:t xml:space="preserve"> regardless of the configured accelerator endianness</w:t>
+      </w:r>
+      <w:r>
+        <w:t xml:space="preserve">, be </w:t>
+      </w:r>
+      <w:r>
+        <w:t>swapped</w:t>
+      </w:r>
+      <w:r>
+        <w:t>.</w:t>
+      </w:r>
+      <w:r>
+        <w:t xml:space="preserve"> SHA256_MSG14 should always hold the higher order bits of the MSG_SIZE and SHA256_MSG15 should always hold the lower order bits of MSG_SIZE. If the message size was</w:t>
+      </w:r>
+      <w:r>
+        <w:t xml:space="preserve"> 3</w:t>
+      </w:r>
+      <w:r>
+        <w:t>-</w:t>
+      </w:r>
+      <w:r>
+        <w:t>bytes</w:t>
+      </w:r>
+      <w:r>
+        <w:t>, 24 bits</w:t>
+      </w:r>
+      <w:r>
+        <w:t xml:space="preserve"> </w:t>
+      </w:r>
+      <w:r>
+        <w:t>(</w:t>
+      </w:r>
+      <w:r>
+        <w:t>0x18</w:t>
+      </w:r>
+      <w:r>
+        <w:t xml:space="preserve"> in little endian)</w:t>
+      </w:r>
+      <w:r>
+        <w:t>,</w:t>
+      </w:r>
+      <w:r>
+        <w:t xml:space="preserve"> and the device is configured in little endian, then the swapped </w:t>
+      </w:r>
+      <w:r>
+        <w:lastRenderedPageBreak/>
+        <w:t xml:space="preserve">endianness of the </w:t>
+      </w:r>
+      <w:r>
+        <w:t xml:space="preserve">MSG_SIZE words should be: SHA256_MSG14 = 0x00000000 and SHA256_MSG15 = 0x18000000. If the device was configured as big-endian, then the </w:t>
+      </w:r>
+      <w:r>
+        <w:t>3-</w:t>
+      </w:r>
+      <w:r>
+        <w:t>byte message size would be represented as 0x18000000 and the swapped endianness of the MSG_SIZE words should be: SHA256_MSG14 = 0x00000000 and SHA256_MSG15 = 0x00000018.</w:t>
       </w:r>
     </w:p>
     <w:p/>
@@ -9850,7 +9918,6 @@
       </w:pPr>
       <w:bookmarkStart w:id="27" w:name="_Toc40050109"/>
       <w:r>
-        <w:lastRenderedPageBreak/>
         <w:t>4.1</w:t>
       </w:r>
       <w:r>
@@ -12359,7 +12426,7 @@
 </file>
 
 <file path=customXml/itemProps1.xml><?xml version="1.0" encoding="utf-8"?>
-<ds:datastoreItem xmlns:ds="http://schemas.openxmlformats.org/officeDocument/2006/customXml" ds:itemID="{6764261D-C172-429B-B482-4AAE18458285}">
+<ds:datastoreItem xmlns:ds="http://schemas.openxmlformats.org/officeDocument/2006/customXml" ds:itemID="{877B6216-5D86-497E-94F1-030B010CC830}">
   <ds:schemaRefs>
     <ds:schemaRef ds:uri="http://schemas.openxmlformats.org/officeDocument/2006/bibliography"/>
   </ds:schemaRefs>

</xml_diff>